<commit_message>
Updating data model - task categories no longer require unique names
</commit_message>
<xml_diff>
--- a/Data Model.docx
+++ b/Data Model.docx
@@ -21,8 +21,6 @@
         </w:rPr>
         <w:t>One Week at a Time</w:t>
       </w:r>
-      <w:bookmarkStart w:id="0" w:name="_GoBack"/>
-      <w:bookmarkEnd w:id="0"/>
       <w:r>
         <w:rPr>
           <w:b/>
@@ -415,26 +413,8 @@
               </w:rPr>
               <w:t xml:space="preserve"> of task category</w:t>
             </w:r>
-          </w:p>
-          <w:p>
-            <w:pPr>
-              <w:pStyle w:val="ListParagraph"/>
-              <w:numPr>
-                <w:ilvl w:val="0"/>
-                <w:numId w:val="1"/>
-              </w:numPr>
-              <w:rPr>
-                <w:sz w:val="24"/>
-                <w:szCs w:val="24"/>
-              </w:rPr>
-            </w:pPr>
-            <w:r>
-              <w:rPr>
-                <w:sz w:val="24"/>
-                <w:szCs w:val="24"/>
-              </w:rPr>
-              <w:t>Unique</w:t>
-            </w:r>
+            <w:bookmarkStart w:id="0" w:name="_GoBack"/>
+            <w:bookmarkEnd w:id="0"/>
           </w:p>
           <w:p>
             <w:pPr>

</xml_diff>